<commit_message>
feat(database): cập nhật mô hình cơ sở dữ liệu
</commit_message>
<xml_diff>
--- a/Documents/Database.docx
+++ b/Documents/Database.docx
@@ -27,8 +27,52 @@
           <w:ilvl w:val="1"/>
           <w:numId w:val="1"/>
         </w:numPr>
-      </w:pPr>
-      <w:r>
+        <w:rPr>
+          <w:b/>
+          <w:bCs/>
+          <w:u w:val="single"/>
+        </w:rPr>
+      </w:pPr>
+      <w:r>
+        <w:rPr>
+          <w:b/>
+          <w:bCs/>
+          <w:u w:val="single"/>
+        </w:rPr>
+        <w:t>IdentityId</w:t>
+      </w:r>
+      <w:r>
+        <w:rPr>
+          <w:b/>
+          <w:bCs/>
+          <w:u w:val="single"/>
+        </w:rPr>
+        <w:t>(nvarchar(15)</w:t>
+      </w:r>
+      <w:r>
+        <w:rPr>
+          <w:b/>
+          <w:bCs/>
+          <w:u w:val="single"/>
+        </w:rPr>
+        <w:tab/>
+        <w:t>q)</w:t>
+      </w:r>
+    </w:p>
+    <w:p>
+      <w:pPr>
+        <w:pStyle w:val="ListParagraph"/>
+        <w:numPr>
+          <w:ilvl w:val="1"/>
+          <w:numId w:val="1"/>
+        </w:numPr>
+      </w:pPr>
+      <w:r>
+        <w:rPr>
+          <w:b/>
+          <w:bCs/>
+          <w:u w:val="single"/>
+        </w:rPr>
         <w:t>CustomerId</w:t>
       </w:r>
       <w:r>
@@ -44,11 +88,19 @@
         </w:numPr>
       </w:pPr>
       <w:r>
+        <w:rPr>
+          <w:b/>
+          <w:bCs/>
+        </w:rPr>
+        <w:t>#</w:t>
+      </w:r>
+      <w:r>
+        <w:rPr>
+          <w:b/>
+          <w:bCs/>
+        </w:rPr>
         <w:t>AccountId</w:t>
       </w:r>
-      <w:r>
-        <w:t xml:space="preserve"> FK</w:t>
-      </w:r>
     </w:p>
     <w:p>
       <w:pPr>
@@ -71,18 +123,6 @@
         </w:numPr>
       </w:pPr>
       <w:r>
-        <w:t>IdentityId</w:t>
-      </w:r>
-    </w:p>
-    <w:p>
-      <w:pPr>
-        <w:pStyle w:val="ListParagraph"/>
-        <w:numPr>
-          <w:ilvl w:val="1"/>
-          <w:numId w:val="1"/>
-        </w:numPr>
-      </w:pPr>
-      <w:r>
         <w:t>StudentCode?</w:t>
       </w:r>
     </w:p>
@@ -95,10 +135,7 @@
         </w:numPr>
       </w:pPr>
       <w:r>
-        <w:t>Email</w:t>
-      </w:r>
-      <w:r>
-        <w:t xml:space="preserve"> </w:t>
+        <w:t xml:space="preserve">Email </w:t>
       </w:r>
     </w:p>
     <w:p>
@@ -222,8 +259,18 @@
           <w:ilvl w:val="1"/>
           <w:numId w:val="1"/>
         </w:numPr>
-      </w:pPr>
-      <w:r>
+        <w:rPr>
+          <w:b/>
+          <w:bCs/>
+          <w:u w:val="single"/>
+        </w:rPr>
+      </w:pPr>
+      <w:r>
+        <w:rPr>
+          <w:b/>
+          <w:bCs/>
+          <w:u w:val="single"/>
+        </w:rPr>
         <w:t>BookId</w:t>
       </w:r>
     </w:p>
@@ -246,8 +293,23 @@
           <w:ilvl w:val="1"/>
           <w:numId w:val="1"/>
         </w:numPr>
-      </w:pPr>
-      <w:r>
+        <w:rPr>
+          <w:b/>
+          <w:bCs/>
+        </w:rPr>
+      </w:pPr>
+      <w:r>
+        <w:rPr>
+          <w:b/>
+          <w:bCs/>
+        </w:rPr>
+        <w:t>#</w:t>
+      </w:r>
+      <w:r>
+        <w:rPr>
+          <w:b/>
+          <w:bCs/>
+        </w:rPr>
         <w:t>SupplierId</w:t>
       </w:r>
     </w:p>
@@ -258,8 +320,23 @@
           <w:ilvl w:val="1"/>
           <w:numId w:val="1"/>
         </w:numPr>
-      </w:pPr>
-      <w:r>
+        <w:rPr>
+          <w:b/>
+          <w:bCs/>
+        </w:rPr>
+      </w:pPr>
+      <w:r>
+        <w:rPr>
+          <w:b/>
+          <w:bCs/>
+        </w:rPr>
+        <w:t>#</w:t>
+      </w:r>
+      <w:r>
+        <w:rPr>
+          <w:b/>
+          <w:bCs/>
+        </w:rPr>
         <w:t>CategoryId</w:t>
       </w:r>
     </w:p>
@@ -270,8 +347,23 @@
           <w:ilvl w:val="1"/>
           <w:numId w:val="1"/>
         </w:numPr>
-      </w:pPr>
-      <w:r>
+        <w:rPr>
+          <w:b/>
+          <w:bCs/>
+        </w:rPr>
+      </w:pPr>
+      <w:r>
+        <w:rPr>
+          <w:b/>
+          <w:bCs/>
+        </w:rPr>
+        <w:t>#</w:t>
+      </w:r>
+      <w:r>
+        <w:rPr>
+          <w:b/>
+          <w:bCs/>
+        </w:rPr>
         <w:t>AuthorId</w:t>
       </w:r>
     </w:p>
@@ -429,8 +521,16 @@
           <w:ilvl w:val="1"/>
           <w:numId w:val="1"/>
         </w:numPr>
-      </w:pPr>
-      <w:r>
+        <w:rPr>
+          <w:b/>
+          <w:bCs/>
+        </w:rPr>
+      </w:pPr>
+      <w:r>
+        <w:rPr>
+          <w:b/>
+          <w:bCs/>
+        </w:rPr>
         <w:t>AuthorId</w:t>
       </w:r>
     </w:p>
@@ -495,8 +595,18 @@
           <w:ilvl w:val="1"/>
           <w:numId w:val="1"/>
         </w:numPr>
-      </w:pPr>
-      <w:r>
+        <w:rPr>
+          <w:b/>
+          <w:bCs/>
+          <w:u w:val="single"/>
+        </w:rPr>
+      </w:pPr>
+      <w:r>
+        <w:rPr>
+          <w:b/>
+          <w:bCs/>
+          <w:u w:val="single"/>
+        </w:rPr>
         <w:t>CategoryId</w:t>
       </w:r>
     </w:p>
@@ -573,8 +683,18 @@
           <w:ilvl w:val="1"/>
           <w:numId w:val="1"/>
         </w:numPr>
-      </w:pPr>
-      <w:r>
+        <w:rPr>
+          <w:b/>
+          <w:bCs/>
+          <w:u w:val="single"/>
+        </w:rPr>
+      </w:pPr>
+      <w:r>
+        <w:rPr>
+          <w:b/>
+          <w:bCs/>
+          <w:u w:val="single"/>
+        </w:rPr>
         <w:lastRenderedPageBreak/>
         <w:t>SuplierID</w:t>
       </w:r>
@@ -742,8 +862,18 @@
           <w:ilvl w:val="1"/>
           <w:numId w:val="1"/>
         </w:numPr>
-      </w:pPr>
-      <w:r>
+        <w:rPr>
+          <w:b/>
+          <w:bCs/>
+          <w:u w:val="single"/>
+        </w:rPr>
+      </w:pPr>
+      <w:r>
+        <w:rPr>
+          <w:b/>
+          <w:bCs/>
+          <w:u w:val="single"/>
+        </w:rPr>
         <w:t>OrderId</w:t>
       </w:r>
     </w:p>
@@ -754,8 +884,26 @@
           <w:ilvl w:val="1"/>
           <w:numId w:val="1"/>
         </w:numPr>
-      </w:pPr>
-      <w:r>
+        <w:rPr>
+          <w:b/>
+          <w:bCs/>
+          <w:u w:val="single"/>
+        </w:rPr>
+      </w:pPr>
+      <w:r>
+        <w:rPr>
+          <w:b/>
+          <w:bCs/>
+          <w:u w:val="single"/>
+        </w:rPr>
+        <w:t>#</w:t>
+      </w:r>
+      <w:r>
+        <w:rPr>
+          <w:b/>
+          <w:bCs/>
+          <w:u w:val="single"/>
+        </w:rPr>
         <w:t>CustomerId</w:t>
       </w:r>
     </w:p>
@@ -766,8 +914,26 @@
           <w:ilvl w:val="1"/>
           <w:numId w:val="1"/>
         </w:numPr>
-      </w:pPr>
-      <w:r>
+        <w:rPr>
+          <w:b/>
+          <w:bCs/>
+          <w:u w:val="single"/>
+        </w:rPr>
+      </w:pPr>
+      <w:r>
+        <w:rPr>
+          <w:b/>
+          <w:bCs/>
+          <w:u w:val="single"/>
+        </w:rPr>
+        <w:t>#</w:t>
+      </w:r>
+      <w:r>
+        <w:rPr>
+          <w:b/>
+          <w:bCs/>
+          <w:u w:val="single"/>
+        </w:rPr>
         <w:t>EmployeeId</w:t>
       </w:r>
     </w:p>
@@ -804,24 +970,6 @@
         </w:numPr>
       </w:pPr>
       <w:r>
-        <w:t>T</w:t>
-      </w:r>
-      <w:r>
-        <w:t xml:space="preserve">ype: ‘in’ | ‘out’ </w:t>
-      </w:r>
-      <w:r>
-        <w:t>(Hóa đơn xuất, nhập)</w:t>
-      </w:r>
-    </w:p>
-    <w:p>
-      <w:pPr>
-        <w:pStyle w:val="ListParagraph"/>
-        <w:numPr>
-          <w:ilvl w:val="1"/>
-          <w:numId w:val="1"/>
-        </w:numPr>
-      </w:pPr>
-      <w:r>
         <w:t>)</w:t>
       </w:r>
     </w:p>
@@ -844,8 +992,26 @@
           <w:ilvl w:val="1"/>
           <w:numId w:val="1"/>
         </w:numPr>
-      </w:pPr>
-      <w:r>
+        <w:rPr>
+          <w:b/>
+          <w:bCs/>
+          <w:u w:val="single"/>
+        </w:rPr>
+      </w:pPr>
+      <w:r>
+        <w:rPr>
+          <w:b/>
+          <w:bCs/>
+          <w:u w:val="single"/>
+        </w:rPr>
+        <w:t>#</w:t>
+      </w:r>
+      <w:r>
+        <w:rPr>
+          <w:b/>
+          <w:bCs/>
+          <w:u w:val="single"/>
+        </w:rPr>
         <w:t>OrderId</w:t>
       </w:r>
     </w:p>
@@ -856,8 +1022,26 @@
           <w:ilvl w:val="1"/>
           <w:numId w:val="1"/>
         </w:numPr>
-      </w:pPr>
-      <w:r>
+        <w:rPr>
+          <w:b/>
+          <w:bCs/>
+          <w:u w:val="single"/>
+        </w:rPr>
+      </w:pPr>
+      <w:r>
+        <w:rPr>
+          <w:b/>
+          <w:bCs/>
+          <w:u w:val="single"/>
+        </w:rPr>
+        <w:t>#</w:t>
+      </w:r>
+      <w:r>
+        <w:rPr>
+          <w:b/>
+          <w:bCs/>
+          <w:u w:val="single"/>
+        </w:rPr>
         <w:t>BookId</w:t>
       </w:r>
     </w:p>
@@ -958,8 +1142,16 @@
           <w:ilvl w:val="1"/>
           <w:numId w:val="1"/>
         </w:numPr>
-      </w:pPr>
-      <w:r>
+        <w:rPr>
+          <w:b/>
+          <w:bCs/>
+        </w:rPr>
+      </w:pPr>
+      <w:r>
+        <w:rPr>
+          <w:b/>
+          <w:bCs/>
+        </w:rPr>
         <w:t>EmployeesId</w:t>
       </w:r>
     </w:p>
@@ -970,8 +1162,16 @@
           <w:ilvl w:val="1"/>
           <w:numId w:val="1"/>
         </w:numPr>
-      </w:pPr>
-      <w:r>
+        <w:rPr>
+          <w:b/>
+          <w:bCs/>
+        </w:rPr>
+      </w:pPr>
+      <w:r>
+        <w:rPr>
+          <w:b/>
+          <w:bCs/>
+        </w:rPr>
         <w:t>IdentityID</w:t>
       </w:r>
     </w:p>
@@ -982,6 +1182,28 @@
           <w:ilvl w:val="1"/>
           <w:numId w:val="1"/>
         </w:numPr>
+        <w:rPr>
+          <w:b/>
+          <w:bCs/>
+          <w:u w:val="single"/>
+        </w:rPr>
+      </w:pPr>
+      <w:r>
+        <w:rPr>
+          <w:b/>
+          <w:bCs/>
+          <w:u w:val="single"/>
+        </w:rPr>
+        <w:t>#AccountId</w:t>
+      </w:r>
+    </w:p>
+    <w:p>
+      <w:pPr>
+        <w:pStyle w:val="ListParagraph"/>
+        <w:numPr>
+          <w:ilvl w:val="1"/>
+          <w:numId w:val="1"/>
+        </w:numPr>
       </w:pPr>
       <w:r>
         <w:t>LastName</w:t>
@@ -1120,6 +1342,9 @@
       </w:pPr>
       <w:r>
         <w:t>)</w:t>
+      </w:r>
+      <w:r>
+        <w:t xml:space="preserve">  </w:t>
       </w:r>
     </w:p>
     <w:p>
@@ -1142,8 +1367,18 @@
           <w:ilvl w:val="1"/>
           <w:numId w:val="1"/>
         </w:numPr>
-      </w:pPr>
-      <w:r>
+        <w:rPr>
+          <w:b/>
+          <w:bCs/>
+          <w:u w:val="single"/>
+        </w:rPr>
+      </w:pPr>
+      <w:r>
+        <w:rPr>
+          <w:b/>
+          <w:bCs/>
+          <w:u w:val="single"/>
+        </w:rPr>
         <w:t>AccountId</w:t>
       </w:r>
     </w:p>
@@ -1154,8 +1389,23 @@
           <w:ilvl w:val="1"/>
           <w:numId w:val="1"/>
         </w:numPr>
-      </w:pPr>
-      <w:r>
+        <w:rPr>
+          <w:b/>
+          <w:bCs/>
+        </w:rPr>
+      </w:pPr>
+      <w:r>
+        <w:rPr>
+          <w:b/>
+          <w:bCs/>
+        </w:rPr>
+        <w:t>#</w:t>
+      </w:r>
+      <w:r>
+        <w:rPr>
+          <w:b/>
+          <w:bCs/>
+        </w:rPr>
         <w:t>RoleId</w:t>
       </w:r>
     </w:p>
@@ -1217,8 +1467,18 @@
           <w:ilvl w:val="1"/>
           <w:numId w:val="1"/>
         </w:numPr>
-      </w:pPr>
-      <w:r>
+        <w:rPr>
+          <w:b/>
+          <w:bCs/>
+          <w:u w:val="single"/>
+        </w:rPr>
+      </w:pPr>
+      <w:r>
+        <w:rPr>
+          <w:b/>
+          <w:bCs/>
+          <w:u w:val="single"/>
+        </w:rPr>
         <w:t>RoleId</w:t>
       </w:r>
     </w:p>
@@ -1268,8 +1528,18 @@
           <w:ilvl w:val="1"/>
           <w:numId w:val="1"/>
         </w:numPr>
-      </w:pPr>
-      <w:r>
+        <w:rPr>
+          <w:b/>
+          <w:bCs/>
+          <w:u w:val="single"/>
+        </w:rPr>
+      </w:pPr>
+      <w:r>
+        <w:rPr>
+          <w:b/>
+          <w:bCs/>
+          <w:u w:val="single"/>
+        </w:rPr>
         <w:t>BorrowTicketId</w:t>
       </w:r>
     </w:p>
@@ -1280,8 +1550,23 @@
           <w:ilvl w:val="1"/>
           <w:numId w:val="1"/>
         </w:numPr>
-      </w:pPr>
-      <w:r>
+        <w:rPr>
+          <w:b/>
+          <w:bCs/>
+        </w:rPr>
+      </w:pPr>
+      <w:r>
+        <w:rPr>
+          <w:b/>
+          <w:bCs/>
+        </w:rPr>
+        <w:t>#</w:t>
+      </w:r>
+      <w:r>
+        <w:rPr>
+          <w:b/>
+          <w:bCs/>
+        </w:rPr>
         <w:t>CustomerId</w:t>
       </w:r>
     </w:p>
@@ -1292,8 +1577,23 @@
           <w:ilvl w:val="1"/>
           <w:numId w:val="1"/>
         </w:numPr>
-      </w:pPr>
-      <w:r>
+        <w:rPr>
+          <w:b/>
+          <w:bCs/>
+        </w:rPr>
+      </w:pPr>
+      <w:r>
+        <w:rPr>
+          <w:b/>
+          <w:bCs/>
+        </w:rPr>
+        <w:t>#</w:t>
+      </w:r>
+      <w:r>
+        <w:rPr>
+          <w:b/>
+          <w:bCs/>
+        </w:rPr>
         <w:t>EmployeeId</w:t>
       </w:r>
     </w:p>
@@ -1403,8 +1703,26 @@
           <w:ilvl w:val="1"/>
           <w:numId w:val="1"/>
         </w:numPr>
-      </w:pPr>
-      <w:r>
+        <w:rPr>
+          <w:b/>
+          <w:bCs/>
+          <w:u w:val="single"/>
+        </w:rPr>
+      </w:pPr>
+      <w:r>
+        <w:rPr>
+          <w:b/>
+          <w:bCs/>
+          <w:u w:val="single"/>
+        </w:rPr>
+        <w:t>#</w:t>
+      </w:r>
+      <w:r>
+        <w:rPr>
+          <w:b/>
+          <w:bCs/>
+          <w:u w:val="single"/>
+        </w:rPr>
         <w:t>BorrowTicketId</w:t>
       </w:r>
     </w:p>
@@ -1415,8 +1733,26 @@
           <w:ilvl w:val="1"/>
           <w:numId w:val="1"/>
         </w:numPr>
-      </w:pPr>
-      <w:r>
+        <w:rPr>
+          <w:b/>
+          <w:bCs/>
+          <w:u w:val="single"/>
+        </w:rPr>
+      </w:pPr>
+      <w:r>
+        <w:rPr>
+          <w:b/>
+          <w:bCs/>
+          <w:u w:val="single"/>
+        </w:rPr>
+        <w:t>#</w:t>
+      </w:r>
+      <w:r>
+        <w:rPr>
+          <w:b/>
+          <w:bCs/>
+          <w:u w:val="single"/>
+        </w:rPr>
         <w:t>BookId</w:t>
       </w:r>
     </w:p>
@@ -1451,8 +1787,45 @@
           <w:ilvl w:val="1"/>
           <w:numId w:val="1"/>
         </w:numPr>
-      </w:pPr>
-      <w:r>
+        <w:rPr>
+          <w:b/>
+          <w:bCs/>
+          <w:u w:val="single"/>
+        </w:rPr>
+      </w:pPr>
+      <w:r>
+        <w:rPr>
+          <w:b/>
+          <w:bCs/>
+          <w:u w:val="single"/>
+        </w:rPr>
+        <w:t>ScheduleId</w:t>
+      </w:r>
+    </w:p>
+    <w:p>
+      <w:pPr>
+        <w:pStyle w:val="ListParagraph"/>
+        <w:numPr>
+          <w:ilvl w:val="1"/>
+          <w:numId w:val="1"/>
+        </w:numPr>
+        <w:rPr>
+          <w:b/>
+          <w:bCs/>
+        </w:rPr>
+      </w:pPr>
+      <w:r>
+        <w:rPr>
+          <w:b/>
+          <w:bCs/>
+        </w:rPr>
+        <w:t>#</w:t>
+      </w:r>
+      <w:r>
+        <w:rPr>
+          <w:b/>
+          <w:bCs/>
+        </w:rPr>
         <w:t>EmployeeId</w:t>
       </w:r>
     </w:p>
@@ -1559,8 +1932,18 @@
           <w:ilvl w:val="1"/>
           <w:numId w:val="1"/>
         </w:numPr>
-      </w:pPr>
-      <w:r>
+        <w:rPr>
+          <w:b/>
+          <w:bCs/>
+          <w:u w:val="single"/>
+        </w:rPr>
+      </w:pPr>
+      <w:r>
+        <w:rPr>
+          <w:b/>
+          <w:bCs/>
+          <w:u w:val="single"/>
+        </w:rPr>
         <w:t>StocktakeTicketId</w:t>
       </w:r>
     </w:p>
@@ -1571,8 +1954,23 @@
           <w:ilvl w:val="1"/>
           <w:numId w:val="1"/>
         </w:numPr>
-      </w:pPr>
-      <w:r>
+        <w:rPr>
+          <w:b/>
+          <w:bCs/>
+        </w:rPr>
+      </w:pPr>
+      <w:r>
+        <w:rPr>
+          <w:b/>
+          <w:bCs/>
+        </w:rPr>
+        <w:t>#</w:t>
+      </w:r>
+      <w:r>
+        <w:rPr>
+          <w:b/>
+          <w:bCs/>
+        </w:rPr>
         <w:t>EmployeeId</w:t>
       </w:r>
     </w:p>
@@ -1631,8 +2029,26 @@
           <w:ilvl w:val="1"/>
           <w:numId w:val="1"/>
         </w:numPr>
-      </w:pPr>
-      <w:r>
+        <w:rPr>
+          <w:b/>
+          <w:bCs/>
+          <w:u w:val="single"/>
+        </w:rPr>
+      </w:pPr>
+      <w:r>
+        <w:rPr>
+          <w:b/>
+          <w:bCs/>
+          <w:u w:val="single"/>
+        </w:rPr>
+        <w:t>#</w:t>
+      </w:r>
+      <w:r>
+        <w:rPr>
+          <w:b/>
+          <w:bCs/>
+          <w:u w:val="single"/>
+        </w:rPr>
         <w:t>StocktakeTicketId</w:t>
       </w:r>
     </w:p>
@@ -1643,8 +2059,26 @@
           <w:ilvl w:val="1"/>
           <w:numId w:val="1"/>
         </w:numPr>
-      </w:pPr>
-      <w:r>
+        <w:rPr>
+          <w:b/>
+          <w:bCs/>
+          <w:u w:val="single"/>
+        </w:rPr>
+      </w:pPr>
+      <w:r>
+        <w:rPr>
+          <w:b/>
+          <w:bCs/>
+          <w:u w:val="single"/>
+        </w:rPr>
+        <w:t>#</w:t>
+      </w:r>
+      <w:r>
+        <w:rPr>
+          <w:b/>
+          <w:bCs/>
+          <w:u w:val="single"/>
+        </w:rPr>
         <w:t>BookId</w:t>
       </w:r>
     </w:p>
@@ -1669,6 +2103,7 @@
         </w:numPr>
       </w:pPr>
       <w:r>
+        <w:lastRenderedPageBreak/>
         <w:t>OldQuantity</w:t>
       </w:r>
     </w:p>
@@ -1681,8 +2116,22 @@
         </w:numPr>
       </w:pPr>
       <w:r>
-        <w:lastRenderedPageBreak/>
+        <w:t>Reason</w:t>
+      </w:r>
+    </w:p>
+    <w:p>
+      <w:pPr>
+        <w:pStyle w:val="ListParagraph"/>
+        <w:numPr>
+          <w:ilvl w:val="1"/>
+          <w:numId w:val="1"/>
+        </w:numPr>
+      </w:pPr>
+      <w:r>
         <w:t>)</w:t>
+      </w:r>
+      <w:r>
+        <w:t xml:space="preserve">  </w:t>
       </w:r>
     </w:p>
     <w:sectPr>

</xml_diff>